<commit_message>
Initial commit - uploaded GitHub Commands project
</commit_message>
<xml_diff>
--- a/GITHUB SAMPLE.docx
+++ b/GITHUB SAMPLE.docx
@@ -3,9 +3,2251 @@
 <w:document xmlns:wpc="http://schemas.microsoft.com/office/word/2010/wordprocessingCanvas" xmlns:cx="http://schemas.microsoft.com/office/drawing/2014/chartex" xmlns:cx1="http://schemas.microsoft.com/office/drawing/2015/9/8/chartex" xmlns:cx2="http://schemas.microsoft.com/office/drawing/2015/10/21/chartex" xmlns:cx3="http://schemas.microsoft.com/office/drawing/2016/5/9/chartex" xmlns:cx4="http://schemas.microsoft.com/office/drawing/2016/5/10/chartex" xmlns:cx5="http://schemas.microsoft.com/office/drawing/2016/5/11/chartex" xmlns:cx6="http://schemas.microsoft.com/office/drawing/2016/5/12/chartex" xmlns:cx7="http://schemas.microsoft.com/office/drawing/2016/5/13/chartex" xmlns:cx8="http://schemas.microsoft.com/office/drawing/2016/5/14/chartex" xmlns:mc="http://schemas.openxmlformats.org/markup-compatibility/2006" xmlns:aink="http://schemas.microsoft.com/office/drawing/2016/ink" xmlns:am3d="http://schemas.microsoft.com/office/drawing/2017/model3d" xmlns:o="urn:schemas-microsoft-com:office:office" xmlns:oel="http://schemas.microsoft.com/office/2019/extlst" xmlns:r="http://schemas.openxmlformats.org/officeDocument/2006/relationships" xmlns:m="http://schemas.openxmlformats.org/officeDocument/2006/math" xmlns:v="urn:schemas-microsoft-com:vml" xmlns:wp14="http://schemas.microsoft.com/office/word/2010/wordprocessingDrawing" xmlns:wp="http://schemas.openxmlformats.org/drawingml/2006/wordprocessingDrawing" xmlns:w10="urn:schemas-microsoft-com:office:word" xmlns:w="http://schemas.openxmlformats.org/wordprocessingml/2006/main" xmlns:w14="http://schemas.microsoft.com/office/word/2010/wordml" xmlns:w15="http://schemas.microsoft.com/office/word/2012/wordml" xmlns:w16cex="http://schemas.microsoft.com/office/word/2018/wordml/cex" xmlns:w16cid="http://schemas.microsoft.com/office/word/2016/wordml/cid" xmlns:w16="http://schemas.microsoft.com/office/word/2018/wordml" xmlns:w16du="http://schemas.microsoft.com/office/word/2023/wordml/word16du" xmlns:w16sdtdh="http://schemas.microsoft.com/office/word/2020/wordml/sdtdatahash" xmlns:w16sdtfl="http://schemas.microsoft.com/office/word/2024/wordml/sdtformatlock" xmlns:w16se="http://schemas.microsoft.com/office/word/2015/wordml/symex" xmlns:wpg="http://schemas.microsoft.com/office/word/2010/wordprocessingGroup" xmlns:wpi="http://schemas.microsoft.com/office/word/2010/wordprocessingInk" xmlns:wne="http://schemas.microsoft.com/office/word/2006/wordml" xmlns:wps="http://schemas.microsoft.com/office/word/2010/wordprocessingShape" mc:Ignorable="w14 w15 w16se w16cid w16 w16cex w16sdtdh w16sdtfl w16du wp14">
   <w:body>
     <w:p>
-      <w:r>
-        <w:t>HELLO THERE!</w:t>
-      </w:r>
+      <w:pPr>
+        <w:rPr>
+          <w:rFonts w:ascii="Palatino Linotype" w:hAnsi="Palatino Linotype"/>
+          <w:b/>
+          <w:bCs/>
+          <w:sz w:val="24"/>
+          <w:szCs w:val="24"/>
+        </w:rPr>
+      </w:pPr>
+      <w:r>
+        <w:rPr>
+          <w:rFonts w:ascii="Segoe UI Emoji" w:hAnsi="Segoe UI Emoji" w:cs="Segoe UI Emoji"/>
+          <w:b/>
+          <w:bCs/>
+          <w:sz w:val="24"/>
+          <w:szCs w:val="24"/>
+        </w:rPr>
+        <w:t>🚀</w:t>
+      </w:r>
+      <w:r>
+        <w:rPr>
+          <w:rFonts w:ascii="Palatino Linotype" w:hAnsi="Palatino Linotype"/>
+          <w:b/>
+          <w:bCs/>
+          <w:sz w:val="24"/>
+          <w:szCs w:val="24"/>
+        </w:rPr>
+        <w:t xml:space="preserve"> GIT &amp; GITHUB — FULL COMMANDS &amp; STEPS</w:t>
+      </w:r>
+    </w:p>
+    <w:p>
+      <w:pPr>
+        <w:rPr>
+          <w:rFonts w:ascii="Palatino Linotype" w:hAnsi="Palatino Linotype"/>
+          <w:b/>
+          <w:bCs/>
+          <w:sz w:val="24"/>
+          <w:szCs w:val="24"/>
+        </w:rPr>
+      </w:pPr>
+      <w:r>
+        <w:rPr>
+          <w:rFonts w:ascii="Segoe UI Emoji" w:hAnsi="Segoe UI Emoji" w:cs="Segoe UI Emoji"/>
+          <w:b/>
+          <w:bCs/>
+          <w:sz w:val="24"/>
+          <w:szCs w:val="24"/>
+        </w:rPr>
+        <w:t>📄</w:t>
+      </w:r>
+      <w:r>
+        <w:rPr>
+          <w:rFonts w:ascii="Palatino Linotype" w:hAnsi="Palatino Linotype"/>
+          <w:b/>
+          <w:bCs/>
+          <w:sz w:val="24"/>
+          <w:szCs w:val="24"/>
+        </w:rPr>
+        <w:t xml:space="preserve"> 1. Install &amp; Configure Git</w:t>
+      </w:r>
+    </w:p>
+    <w:p>
+      <w:pPr>
+        <w:rPr>
+          <w:rFonts w:ascii="Palatino Linotype" w:hAnsi="Palatino Linotype"/>
+          <w:sz w:val="24"/>
+          <w:szCs w:val="24"/>
+        </w:rPr>
+      </w:pPr>
+      <w:r>
+        <w:rPr>
+          <w:rFonts w:ascii="Segoe UI Emoji" w:hAnsi="Segoe UI Emoji" w:cs="Segoe UI Emoji"/>
+          <w:sz w:val="24"/>
+          <w:szCs w:val="24"/>
+        </w:rPr>
+        <w:t>✅</w:t>
+      </w:r>
+      <w:r>
+        <w:rPr>
+          <w:rFonts w:ascii="Palatino Linotype" w:hAnsi="Palatino Linotype"/>
+          <w:sz w:val="24"/>
+          <w:szCs w:val="24"/>
+        </w:rPr>
+        <w:t xml:space="preserve"> Install Git:</w:t>
+      </w:r>
+      <w:r>
+        <w:rPr>
+          <w:rFonts w:ascii="Palatino Linotype" w:hAnsi="Palatino Linotype"/>
+          <w:sz w:val="24"/>
+          <w:szCs w:val="24"/>
+        </w:rPr>
+        <w:br/>
+      </w:r>
+      <w:r>
+        <w:rPr>
+          <w:rFonts w:ascii="Times New Roman" w:hAnsi="Times New Roman" w:cs="Times New Roman"/>
+          <w:sz w:val="24"/>
+          <w:szCs w:val="24"/>
+        </w:rPr>
+        <w:t>→</w:t>
+      </w:r>
+      <w:r>
+        <w:rPr>
+          <w:rFonts w:ascii="Palatino Linotype" w:hAnsi="Palatino Linotype"/>
+          <w:sz w:val="24"/>
+          <w:szCs w:val="24"/>
+        </w:rPr>
+        <w:t xml:space="preserve"> </w:t>
+      </w:r>
+      <w:hyperlink r:id="rId5" w:tgtFrame="_new" w:history="1">
+        <w:r>
+          <w:rPr>
+            <w:rStyle w:val="Hyperlink"/>
+            <w:rFonts w:ascii="Palatino Linotype" w:hAnsi="Palatino Linotype"/>
+            <w:sz w:val="24"/>
+            <w:szCs w:val="24"/>
+          </w:rPr>
+          <w:t>https://git-scm.com/downloads</w:t>
+        </w:r>
+      </w:hyperlink>
+    </w:p>
+    <w:p>
+      <w:pPr>
+        <w:rPr>
+          <w:rFonts w:ascii="Palatino Linotype" w:hAnsi="Palatino Linotype"/>
+          <w:sz w:val="24"/>
+          <w:szCs w:val="24"/>
+        </w:rPr>
+      </w:pPr>
+      <w:r>
+        <w:rPr>
+          <w:rFonts w:ascii="Segoe UI Emoji" w:hAnsi="Segoe UI Emoji" w:cs="Segoe UI Emoji"/>
+          <w:sz w:val="24"/>
+          <w:szCs w:val="24"/>
+        </w:rPr>
+        <w:t>✅</w:t>
+      </w:r>
+      <w:r>
+        <w:rPr>
+          <w:rFonts w:ascii="Palatino Linotype" w:hAnsi="Palatino Linotype"/>
+          <w:sz w:val="24"/>
+          <w:szCs w:val="24"/>
+        </w:rPr>
+        <w:t xml:space="preserve"> Set your name &amp; email:</w:t>
+      </w:r>
+    </w:p>
+    <w:p>
+      <w:pPr>
+        <w:rPr>
+          <w:rFonts w:ascii="Palatino Linotype" w:hAnsi="Palatino Linotype"/>
+          <w:sz w:val="24"/>
+          <w:szCs w:val="24"/>
+        </w:rPr>
+      </w:pPr>
+      <w:r>
+        <w:rPr>
+          <w:rFonts w:ascii="Palatino Linotype" w:hAnsi="Palatino Linotype"/>
+          <w:sz w:val="24"/>
+          <w:szCs w:val="24"/>
+        </w:rPr>
+        <w:t>git config --global user.name "Your Name"</w:t>
+      </w:r>
+    </w:p>
+    <w:p>
+      <w:pPr>
+        <w:rPr>
+          <w:rFonts w:ascii="Palatino Linotype" w:hAnsi="Palatino Linotype"/>
+          <w:sz w:val="24"/>
+          <w:szCs w:val="24"/>
+        </w:rPr>
+      </w:pPr>
+      <w:r>
+        <w:rPr>
+          <w:rFonts w:ascii="Palatino Linotype" w:hAnsi="Palatino Linotype"/>
+          <w:sz w:val="24"/>
+          <w:szCs w:val="24"/>
+        </w:rPr>
+        <w:t>git config --global user.email "you@example.com"</w:t>
+      </w:r>
+    </w:p>
+    <w:p>
+      <w:pPr>
+        <w:rPr>
+          <w:rFonts w:ascii="Palatino Linotype" w:hAnsi="Palatino Linotype"/>
+          <w:sz w:val="24"/>
+          <w:szCs w:val="24"/>
+        </w:rPr>
+      </w:pPr>
+      <w:r>
+        <w:rPr>
+          <w:rFonts w:ascii="Segoe UI Emoji" w:hAnsi="Segoe UI Emoji" w:cs="Segoe UI Emoji"/>
+          <w:sz w:val="24"/>
+          <w:szCs w:val="24"/>
+        </w:rPr>
+        <w:t>✅</w:t>
+      </w:r>
+      <w:r>
+        <w:rPr>
+          <w:rFonts w:ascii="Palatino Linotype" w:hAnsi="Palatino Linotype"/>
+          <w:sz w:val="24"/>
+          <w:szCs w:val="24"/>
+        </w:rPr>
+        <w:t xml:space="preserve"> Check config:</w:t>
+      </w:r>
+    </w:p>
+    <w:p>
+      <w:pPr>
+        <w:rPr>
+          <w:rFonts w:ascii="Palatino Linotype" w:hAnsi="Palatino Linotype"/>
+          <w:sz w:val="24"/>
+          <w:szCs w:val="24"/>
+        </w:rPr>
+      </w:pPr>
+      <w:r>
+        <w:rPr>
+          <w:rFonts w:ascii="Palatino Linotype" w:hAnsi="Palatino Linotype"/>
+          <w:sz w:val="24"/>
+          <w:szCs w:val="24"/>
+        </w:rPr>
+        <w:t>git config --list</w:t>
+      </w:r>
+    </w:p>
+    <w:p>
+      <w:pPr>
+        <w:rPr>
+          <w:rFonts w:ascii="Palatino Linotype" w:hAnsi="Palatino Linotype"/>
+          <w:sz w:val="24"/>
+          <w:szCs w:val="24"/>
+        </w:rPr>
+      </w:pPr>
+      <w:r>
+        <w:rPr>
+          <w:rFonts w:ascii="Palatino Linotype" w:hAnsi="Palatino Linotype"/>
+          <w:sz w:val="24"/>
+          <w:szCs w:val="24"/>
+        </w:rPr>
+        <w:pict w14:anchorId="469BB3D8">
+          <v:rect id="_x0000_i1092" style="width:0;height:1.5pt" o:hralign="center" o:hrstd="t" o:hr="t" fillcolor="#a0a0a0" stroked="f"/>
+        </w:pict>
+      </w:r>
+    </w:p>
+    <w:p>
+      <w:pPr>
+        <w:rPr>
+          <w:rFonts w:ascii="Palatino Linotype" w:hAnsi="Palatino Linotype"/>
+          <w:b/>
+          <w:bCs/>
+          <w:sz w:val="24"/>
+          <w:szCs w:val="24"/>
+        </w:rPr>
+      </w:pPr>
+      <w:r>
+        <w:rPr>
+          <w:rFonts w:ascii="Segoe UI Emoji" w:hAnsi="Segoe UI Emoji" w:cs="Segoe UI Emoji"/>
+          <w:b/>
+          <w:bCs/>
+          <w:sz w:val="24"/>
+          <w:szCs w:val="24"/>
+        </w:rPr>
+        <w:t>🗂️</w:t>
+      </w:r>
+      <w:r>
+        <w:rPr>
+          <w:rFonts w:ascii="Palatino Linotype" w:hAnsi="Palatino Linotype"/>
+          <w:b/>
+          <w:bCs/>
+          <w:sz w:val="24"/>
+          <w:szCs w:val="24"/>
+        </w:rPr>
+        <w:t xml:space="preserve"> 2. Start a Local Repository</w:t>
+      </w:r>
+    </w:p>
+    <w:p>
+      <w:pPr>
+        <w:rPr>
+          <w:rFonts w:ascii="Palatino Linotype" w:hAnsi="Palatino Linotype"/>
+          <w:b/>
+          <w:bCs/>
+          <w:sz w:val="24"/>
+          <w:szCs w:val="24"/>
+        </w:rPr>
+      </w:pPr>
+      <w:r>
+        <w:rPr>
+          <w:rFonts w:ascii="Palatino Linotype" w:hAnsi="Palatino Linotype"/>
+          <w:b/>
+          <w:bCs/>
+          <w:sz w:val="24"/>
+          <w:szCs w:val="24"/>
+        </w:rPr>
+        <w:t>Option A: New Project</w:t>
+      </w:r>
+    </w:p>
+    <w:p>
+      <w:pPr>
+        <w:rPr>
+          <w:rFonts w:ascii="Palatino Linotype" w:hAnsi="Palatino Linotype"/>
+          <w:sz w:val="24"/>
+          <w:szCs w:val="24"/>
+        </w:rPr>
+      </w:pPr>
+      <w:r>
+        <w:rPr>
+          <w:rFonts w:ascii="Palatino Linotype" w:hAnsi="Palatino Linotype"/>
+          <w:sz w:val="24"/>
+          <w:szCs w:val="24"/>
+        </w:rPr>
+        <w:t>mkdir my-project</w:t>
+      </w:r>
+    </w:p>
+    <w:p>
+      <w:pPr>
+        <w:rPr>
+          <w:rFonts w:ascii="Palatino Linotype" w:hAnsi="Palatino Linotype"/>
+          <w:sz w:val="24"/>
+          <w:szCs w:val="24"/>
+        </w:rPr>
+      </w:pPr>
+      <w:r>
+        <w:rPr>
+          <w:rFonts w:ascii="Palatino Linotype" w:hAnsi="Palatino Linotype"/>
+          <w:sz w:val="24"/>
+          <w:szCs w:val="24"/>
+        </w:rPr>
+        <w:t>cd my-project</w:t>
+      </w:r>
+    </w:p>
+    <w:p>
+      <w:pPr>
+        <w:rPr>
+          <w:rFonts w:ascii="Palatino Linotype" w:hAnsi="Palatino Linotype"/>
+          <w:sz w:val="24"/>
+          <w:szCs w:val="24"/>
+        </w:rPr>
+      </w:pPr>
+      <w:r>
+        <w:rPr>
+          <w:rFonts w:ascii="Palatino Linotype" w:hAnsi="Palatino Linotype"/>
+          <w:sz w:val="24"/>
+          <w:szCs w:val="24"/>
+        </w:rPr>
+        <w:t>git init</w:t>
+      </w:r>
+    </w:p>
+    <w:p>
+      <w:pPr>
+        <w:rPr>
+          <w:rFonts w:ascii="Palatino Linotype" w:hAnsi="Palatino Linotype"/>
+          <w:b/>
+          <w:bCs/>
+          <w:sz w:val="24"/>
+          <w:szCs w:val="24"/>
+        </w:rPr>
+      </w:pPr>
+      <w:r>
+        <w:rPr>
+          <w:rFonts w:ascii="Palatino Linotype" w:hAnsi="Palatino Linotype"/>
+          <w:b/>
+          <w:bCs/>
+          <w:sz w:val="24"/>
+          <w:szCs w:val="24"/>
+        </w:rPr>
+        <w:t>Option B: Clone Existing Repo</w:t>
+      </w:r>
+    </w:p>
+    <w:p>
+      <w:pPr>
+        <w:rPr>
+          <w:rFonts w:ascii="Palatino Linotype" w:hAnsi="Palatino Linotype"/>
+          <w:sz w:val="24"/>
+          <w:szCs w:val="24"/>
+        </w:rPr>
+      </w:pPr>
+      <w:r>
+        <w:rPr>
+          <w:rFonts w:ascii="Palatino Linotype" w:hAnsi="Palatino Linotype"/>
+          <w:sz w:val="24"/>
+          <w:szCs w:val="24"/>
+        </w:rPr>
+        <w:t>git clone &lt;repo-url&gt;</w:t>
+      </w:r>
+    </w:p>
+    <w:p>
+      <w:pPr>
+        <w:rPr>
+          <w:rFonts w:ascii="Palatino Linotype" w:hAnsi="Palatino Linotype"/>
+          <w:sz w:val="24"/>
+          <w:szCs w:val="24"/>
+        </w:rPr>
+      </w:pPr>
+      <w:r>
+        <w:rPr>
+          <w:rFonts w:ascii="Palatino Linotype" w:hAnsi="Palatino Linotype"/>
+          <w:sz w:val="24"/>
+          <w:szCs w:val="24"/>
+        </w:rPr>
+        <w:t>cd &lt;repo-folder&gt;</w:t>
+      </w:r>
+    </w:p>
+    <w:p>
+      <w:pPr>
+        <w:rPr>
+          <w:rFonts w:ascii="Palatino Linotype" w:hAnsi="Palatino Linotype"/>
+          <w:sz w:val="24"/>
+          <w:szCs w:val="24"/>
+        </w:rPr>
+      </w:pPr>
+      <w:r>
+        <w:rPr>
+          <w:rFonts w:ascii="Palatino Linotype" w:hAnsi="Palatino Linotype"/>
+          <w:sz w:val="24"/>
+          <w:szCs w:val="24"/>
+        </w:rPr>
+        <w:pict w14:anchorId="5E4F3BA2">
+          <v:rect id="_x0000_i1093" style="width:0;height:1.5pt" o:hralign="center" o:hrstd="t" o:hr="t" fillcolor="#a0a0a0" stroked="f"/>
+        </w:pict>
+      </w:r>
+    </w:p>
+    <w:p>
+      <w:pPr>
+        <w:rPr>
+          <w:rFonts w:ascii="Palatino Linotype" w:hAnsi="Palatino Linotype"/>
+          <w:b/>
+          <w:bCs/>
+          <w:sz w:val="24"/>
+          <w:szCs w:val="24"/>
+        </w:rPr>
+      </w:pPr>
+      <w:r>
+        <w:rPr>
+          <w:rFonts w:ascii="Segoe UI Emoji" w:hAnsi="Segoe UI Emoji" w:cs="Segoe UI Emoji"/>
+          <w:b/>
+          <w:bCs/>
+          <w:sz w:val="24"/>
+          <w:szCs w:val="24"/>
+        </w:rPr>
+        <w:t>🔷</w:t>
+      </w:r>
+      <w:r>
+        <w:rPr>
+          <w:rFonts w:ascii="Palatino Linotype" w:hAnsi="Palatino Linotype"/>
+          <w:b/>
+          <w:bCs/>
+          <w:sz w:val="24"/>
+          <w:szCs w:val="24"/>
+        </w:rPr>
+        <w:t xml:space="preserve"> 3. Workflow in Local Repository</w:t>
+      </w:r>
+    </w:p>
+    <w:p>
+      <w:pPr>
+        <w:rPr>
+          <w:rFonts w:ascii="Palatino Linotype" w:hAnsi="Palatino Linotype"/>
+          <w:b/>
+          <w:bCs/>
+          <w:sz w:val="24"/>
+          <w:szCs w:val="24"/>
+        </w:rPr>
+      </w:pPr>
+      <w:r>
+        <w:rPr>
+          <w:rFonts w:ascii="Palatino Linotype" w:hAnsi="Palatino Linotype"/>
+          <w:b/>
+          <w:bCs/>
+          <w:sz w:val="24"/>
+          <w:szCs w:val="24"/>
+        </w:rPr>
+        <w:t>Check Status</w:t>
+      </w:r>
+    </w:p>
+    <w:p>
+      <w:pPr>
+        <w:rPr>
+          <w:rFonts w:ascii="Palatino Linotype" w:hAnsi="Palatino Linotype"/>
+          <w:sz w:val="24"/>
+          <w:szCs w:val="24"/>
+        </w:rPr>
+      </w:pPr>
+      <w:r>
+        <w:rPr>
+          <w:rFonts w:ascii="Palatino Linotype" w:hAnsi="Palatino Linotype"/>
+          <w:sz w:val="24"/>
+          <w:szCs w:val="24"/>
+        </w:rPr>
+        <w:t>git status</w:t>
+      </w:r>
+    </w:p>
+    <w:p>
+      <w:pPr>
+        <w:rPr>
+          <w:rFonts w:ascii="Palatino Linotype" w:hAnsi="Palatino Linotype"/>
+          <w:b/>
+          <w:bCs/>
+          <w:sz w:val="24"/>
+          <w:szCs w:val="24"/>
+        </w:rPr>
+      </w:pPr>
+      <w:r>
+        <w:rPr>
+          <w:rFonts w:ascii="Palatino Linotype" w:hAnsi="Palatino Linotype"/>
+          <w:b/>
+          <w:bCs/>
+          <w:sz w:val="24"/>
+          <w:szCs w:val="24"/>
+        </w:rPr>
+        <w:t>Add Files</w:t>
+      </w:r>
+    </w:p>
+    <w:p>
+      <w:pPr>
+        <w:rPr>
+          <w:rFonts w:ascii="Palatino Linotype" w:hAnsi="Palatino Linotype"/>
+          <w:sz w:val="24"/>
+          <w:szCs w:val="24"/>
+        </w:rPr>
+      </w:pPr>
+      <w:r>
+        <w:rPr>
+          <w:rFonts w:ascii="Palatino Linotype" w:hAnsi="Palatino Linotype"/>
+          <w:sz w:val="24"/>
+          <w:szCs w:val="24"/>
+        </w:rPr>
+        <w:t>git add &lt;file&gt;          # Add one file</w:t>
+      </w:r>
+    </w:p>
+    <w:p>
+      <w:pPr>
+        <w:rPr>
+          <w:rFonts w:ascii="Palatino Linotype" w:hAnsi="Palatino Linotype"/>
+          <w:sz w:val="24"/>
+          <w:szCs w:val="24"/>
+        </w:rPr>
+      </w:pPr>
+      <w:r>
+        <w:rPr>
+          <w:rFonts w:ascii="Palatino Linotype" w:hAnsi="Palatino Linotype"/>
+          <w:sz w:val="24"/>
+          <w:szCs w:val="24"/>
+        </w:rPr>
+        <w:t>git add .               # Add all files</w:t>
+      </w:r>
+    </w:p>
+    <w:p>
+      <w:pPr>
+        <w:rPr>
+          <w:rFonts w:ascii="Palatino Linotype" w:hAnsi="Palatino Linotype"/>
+          <w:b/>
+          <w:bCs/>
+          <w:sz w:val="24"/>
+          <w:szCs w:val="24"/>
+        </w:rPr>
+      </w:pPr>
+      <w:r>
+        <w:rPr>
+          <w:rFonts w:ascii="Palatino Linotype" w:hAnsi="Palatino Linotype"/>
+          <w:b/>
+          <w:bCs/>
+          <w:sz w:val="24"/>
+          <w:szCs w:val="24"/>
+        </w:rPr>
+        <w:t>Commit Changes</w:t>
+      </w:r>
+    </w:p>
+    <w:p>
+      <w:pPr>
+        <w:rPr>
+          <w:rFonts w:ascii="Palatino Linotype" w:hAnsi="Palatino Linotype"/>
+          <w:sz w:val="24"/>
+          <w:szCs w:val="24"/>
+        </w:rPr>
+      </w:pPr>
+      <w:r>
+        <w:rPr>
+          <w:rFonts w:ascii="Palatino Linotype" w:hAnsi="Palatino Linotype"/>
+          <w:sz w:val="24"/>
+          <w:szCs w:val="24"/>
+        </w:rPr>
+        <w:t>git commit -m "Commit message"</w:t>
+      </w:r>
+    </w:p>
+    <w:p>
+      <w:pPr>
+        <w:rPr>
+          <w:rFonts w:ascii="Palatino Linotype" w:hAnsi="Palatino Linotype"/>
+          <w:b/>
+          <w:bCs/>
+          <w:sz w:val="24"/>
+          <w:szCs w:val="24"/>
+        </w:rPr>
+      </w:pPr>
+      <w:r>
+        <w:rPr>
+          <w:rFonts w:ascii="Palatino Linotype" w:hAnsi="Palatino Linotype"/>
+          <w:b/>
+          <w:bCs/>
+          <w:sz w:val="24"/>
+          <w:szCs w:val="24"/>
+        </w:rPr>
+        <w:lastRenderedPageBreak/>
+        <w:t>View History</w:t>
+      </w:r>
+    </w:p>
+    <w:p>
+      <w:pPr>
+        <w:rPr>
+          <w:rFonts w:ascii="Palatino Linotype" w:hAnsi="Palatino Linotype"/>
+          <w:sz w:val="24"/>
+          <w:szCs w:val="24"/>
+        </w:rPr>
+      </w:pPr>
+      <w:r>
+        <w:rPr>
+          <w:rFonts w:ascii="Palatino Linotype" w:hAnsi="Palatino Linotype"/>
+          <w:sz w:val="24"/>
+          <w:szCs w:val="24"/>
+        </w:rPr>
+        <w:t>git log</w:t>
+      </w:r>
+    </w:p>
+    <w:p>
+      <w:pPr>
+        <w:rPr>
+          <w:rFonts w:ascii="Palatino Linotype" w:hAnsi="Palatino Linotype"/>
+          <w:b/>
+          <w:bCs/>
+          <w:sz w:val="24"/>
+          <w:szCs w:val="24"/>
+        </w:rPr>
+      </w:pPr>
+      <w:r>
+        <w:rPr>
+          <w:rFonts w:ascii="Palatino Linotype" w:hAnsi="Palatino Linotype"/>
+          <w:b/>
+          <w:bCs/>
+          <w:sz w:val="24"/>
+          <w:szCs w:val="24"/>
+        </w:rPr>
+        <w:t>See Differences</w:t>
+      </w:r>
+    </w:p>
+    <w:p>
+      <w:pPr>
+        <w:rPr>
+          <w:rFonts w:ascii="Palatino Linotype" w:hAnsi="Palatino Linotype"/>
+          <w:sz w:val="24"/>
+          <w:szCs w:val="24"/>
+        </w:rPr>
+      </w:pPr>
+      <w:r>
+        <w:rPr>
+          <w:rFonts w:ascii="Palatino Linotype" w:hAnsi="Palatino Linotype"/>
+          <w:sz w:val="24"/>
+          <w:szCs w:val="24"/>
+        </w:rPr>
+        <w:t>git diff                # Unstaged changes</w:t>
+      </w:r>
+    </w:p>
+    <w:p>
+      <w:pPr>
+        <w:rPr>
+          <w:rFonts w:ascii="Palatino Linotype" w:hAnsi="Palatino Linotype"/>
+          <w:sz w:val="24"/>
+          <w:szCs w:val="24"/>
+        </w:rPr>
+      </w:pPr>
+      <w:r>
+        <w:rPr>
+          <w:rFonts w:ascii="Palatino Linotype" w:hAnsi="Palatino Linotype"/>
+          <w:sz w:val="24"/>
+          <w:szCs w:val="24"/>
+        </w:rPr>
+        <w:t>git diff --staged       # Staged changes</w:t>
+      </w:r>
+    </w:p>
+    <w:p>
+      <w:pPr>
+        <w:rPr>
+          <w:rFonts w:ascii="Palatino Linotype" w:hAnsi="Palatino Linotype"/>
+          <w:sz w:val="24"/>
+          <w:szCs w:val="24"/>
+        </w:rPr>
+      </w:pPr>
+      <w:r>
+        <w:rPr>
+          <w:rFonts w:ascii="Palatino Linotype" w:hAnsi="Palatino Linotype"/>
+          <w:sz w:val="24"/>
+          <w:szCs w:val="24"/>
+        </w:rPr>
+        <w:pict w14:anchorId="20AFB1B6">
+          <v:rect id="_x0000_i1094" style="width:0;height:1.5pt" o:hralign="center" o:hrstd="t" o:hr="t" fillcolor="#a0a0a0" stroked="f"/>
+        </w:pict>
+      </w:r>
+    </w:p>
+    <w:p>
+      <w:pPr>
+        <w:rPr>
+          <w:rFonts w:ascii="Palatino Linotype" w:hAnsi="Palatino Linotype"/>
+          <w:b/>
+          <w:bCs/>
+          <w:sz w:val="24"/>
+          <w:szCs w:val="24"/>
+        </w:rPr>
+      </w:pPr>
+      <w:r>
+        <w:rPr>
+          <w:rFonts w:ascii="Segoe UI Emoji" w:hAnsi="Segoe UI Emoji" w:cs="Segoe UI Emoji"/>
+          <w:b/>
+          <w:bCs/>
+          <w:sz w:val="24"/>
+          <w:szCs w:val="24"/>
+        </w:rPr>
+        <w:t>🌳</w:t>
+      </w:r>
+      <w:r>
+        <w:rPr>
+          <w:rFonts w:ascii="Palatino Linotype" w:hAnsi="Palatino Linotype"/>
+          <w:b/>
+          <w:bCs/>
+          <w:sz w:val="24"/>
+          <w:szCs w:val="24"/>
+        </w:rPr>
+        <w:t xml:space="preserve"> 4. Branching &amp; Merging</w:t>
+      </w:r>
+    </w:p>
+    <w:p>
+      <w:pPr>
+        <w:rPr>
+          <w:rFonts w:ascii="Palatino Linotype" w:hAnsi="Palatino Linotype"/>
+          <w:b/>
+          <w:bCs/>
+          <w:sz w:val="24"/>
+          <w:szCs w:val="24"/>
+        </w:rPr>
+      </w:pPr>
+      <w:r>
+        <w:rPr>
+          <w:rFonts w:ascii="Palatino Linotype" w:hAnsi="Palatino Linotype"/>
+          <w:b/>
+          <w:bCs/>
+          <w:sz w:val="24"/>
+          <w:szCs w:val="24"/>
+        </w:rPr>
+        <w:t>Branch Commands</w:t>
+      </w:r>
+    </w:p>
+    <w:p>
+      <w:pPr>
+        <w:rPr>
+          <w:rFonts w:ascii="Palatino Linotype" w:hAnsi="Palatino Linotype"/>
+          <w:sz w:val="24"/>
+          <w:szCs w:val="24"/>
+        </w:rPr>
+      </w:pPr>
+      <w:r>
+        <w:rPr>
+          <w:rFonts w:ascii="Palatino Linotype" w:hAnsi="Palatino Linotype"/>
+          <w:sz w:val="24"/>
+          <w:szCs w:val="24"/>
+        </w:rPr>
+        <w:t>git branch                  # List branches</w:t>
+      </w:r>
+    </w:p>
+    <w:p>
+      <w:pPr>
+        <w:rPr>
+          <w:rFonts w:ascii="Palatino Linotype" w:hAnsi="Palatino Linotype"/>
+          <w:sz w:val="24"/>
+          <w:szCs w:val="24"/>
+        </w:rPr>
+      </w:pPr>
+      <w:r>
+        <w:rPr>
+          <w:rFonts w:ascii="Palatino Linotype" w:hAnsi="Palatino Linotype"/>
+          <w:sz w:val="24"/>
+          <w:szCs w:val="24"/>
+        </w:rPr>
+        <w:t>git branch &lt;branch-name&gt;    # Create new branch</w:t>
+      </w:r>
+    </w:p>
+    <w:p>
+      <w:pPr>
+        <w:rPr>
+          <w:rFonts w:ascii="Palatino Linotype" w:hAnsi="Palatino Linotype"/>
+          <w:sz w:val="24"/>
+          <w:szCs w:val="24"/>
+        </w:rPr>
+      </w:pPr>
+      <w:r>
+        <w:rPr>
+          <w:rFonts w:ascii="Palatino Linotype" w:hAnsi="Palatino Linotype"/>
+          <w:sz w:val="24"/>
+          <w:szCs w:val="24"/>
+        </w:rPr>
+        <w:t>git checkout &lt;branch-name&gt;  # Switch to branch</w:t>
+      </w:r>
+    </w:p>
+    <w:p>
+      <w:pPr>
+        <w:rPr>
+          <w:rFonts w:ascii="Palatino Linotype" w:hAnsi="Palatino Linotype"/>
+          <w:sz w:val="24"/>
+          <w:szCs w:val="24"/>
+        </w:rPr>
+      </w:pPr>
+      <w:r>
+        <w:rPr>
+          <w:rFonts w:ascii="Palatino Linotype" w:hAnsi="Palatino Linotype"/>
+          <w:sz w:val="24"/>
+          <w:szCs w:val="24"/>
+        </w:rPr>
+        <w:t>git checkout -b &lt;branch&gt;    # Create &amp; switch</w:t>
+      </w:r>
+    </w:p>
+    <w:p>
+      <w:pPr>
+        <w:rPr>
+          <w:rFonts w:ascii="Palatino Linotype" w:hAnsi="Palatino Linotype"/>
+          <w:b/>
+          <w:bCs/>
+          <w:sz w:val="24"/>
+          <w:szCs w:val="24"/>
+        </w:rPr>
+      </w:pPr>
+      <w:r>
+        <w:rPr>
+          <w:rFonts w:ascii="Palatino Linotype" w:hAnsi="Palatino Linotype"/>
+          <w:b/>
+          <w:bCs/>
+          <w:sz w:val="24"/>
+          <w:szCs w:val="24"/>
+        </w:rPr>
+        <w:t>Merge Branch</w:t>
+      </w:r>
+    </w:p>
+    <w:p>
+      <w:pPr>
+        <w:rPr>
+          <w:rFonts w:ascii="Palatino Linotype" w:hAnsi="Palatino Linotype"/>
+          <w:sz w:val="24"/>
+          <w:szCs w:val="24"/>
+        </w:rPr>
+      </w:pPr>
+      <w:r>
+        <w:rPr>
+          <w:rFonts w:ascii="Palatino Linotype" w:hAnsi="Palatino Linotype"/>
+          <w:sz w:val="24"/>
+          <w:szCs w:val="24"/>
+        </w:rPr>
+        <w:t>git merge &lt;branch-name&gt;     # Merge into current branch</w:t>
+      </w:r>
+    </w:p>
+    <w:p>
+      <w:pPr>
+        <w:rPr>
+          <w:rFonts w:ascii="Palatino Linotype" w:hAnsi="Palatino Linotype"/>
+          <w:b/>
+          <w:bCs/>
+          <w:sz w:val="24"/>
+          <w:szCs w:val="24"/>
+        </w:rPr>
+      </w:pPr>
+      <w:r>
+        <w:rPr>
+          <w:rFonts w:ascii="Palatino Linotype" w:hAnsi="Palatino Linotype"/>
+          <w:b/>
+          <w:bCs/>
+          <w:sz w:val="24"/>
+          <w:szCs w:val="24"/>
+        </w:rPr>
+        <w:t>Delete Branch</w:t>
+      </w:r>
+    </w:p>
+    <w:p>
+      <w:pPr>
+        <w:rPr>
+          <w:rFonts w:ascii="Palatino Linotype" w:hAnsi="Palatino Linotype"/>
+          <w:sz w:val="24"/>
+          <w:szCs w:val="24"/>
+        </w:rPr>
+      </w:pPr>
+      <w:r>
+        <w:rPr>
+          <w:rFonts w:ascii="Palatino Linotype" w:hAnsi="Palatino Linotype"/>
+          <w:sz w:val="24"/>
+          <w:szCs w:val="24"/>
+        </w:rPr>
+        <w:t>git branch -d &lt;branch&gt;</w:t>
+      </w:r>
+    </w:p>
+    <w:p>
+      <w:pPr>
+        <w:rPr>
+          <w:rFonts w:ascii="Palatino Linotype" w:hAnsi="Palatino Linotype"/>
+          <w:sz w:val="24"/>
+          <w:szCs w:val="24"/>
+        </w:rPr>
+      </w:pPr>
+      <w:r>
+        <w:rPr>
+          <w:rFonts w:ascii="Palatino Linotype" w:hAnsi="Palatino Linotype"/>
+          <w:sz w:val="24"/>
+          <w:szCs w:val="24"/>
+        </w:rPr>
+        <w:pict w14:anchorId="0F415043">
+          <v:rect id="_x0000_i1095" style="width:0;height:1.5pt" o:hralign="center" o:hrstd="t" o:hr="t" fillcolor="#a0a0a0" stroked="f"/>
+        </w:pict>
+      </w:r>
+    </w:p>
+    <w:p>
+      <w:pPr>
+        <w:rPr>
+          <w:rFonts w:ascii="Palatino Linotype" w:hAnsi="Palatino Linotype"/>
+          <w:b/>
+          <w:bCs/>
+          <w:sz w:val="24"/>
+          <w:szCs w:val="24"/>
+        </w:rPr>
+      </w:pPr>
+      <w:r>
+        <w:rPr>
+          <w:rFonts w:ascii="Segoe UI Emoji" w:hAnsi="Segoe UI Emoji" w:cs="Segoe UI Emoji"/>
+          <w:b/>
+          <w:bCs/>
+          <w:sz w:val="24"/>
+          <w:szCs w:val="24"/>
+        </w:rPr>
+        <w:t>🗑️</w:t>
+      </w:r>
+      <w:r>
+        <w:rPr>
+          <w:rFonts w:ascii="Palatino Linotype" w:hAnsi="Palatino Linotype"/>
+          <w:b/>
+          <w:bCs/>
+          <w:sz w:val="24"/>
+          <w:szCs w:val="24"/>
+        </w:rPr>
+        <w:t xml:space="preserve"> 5. Undo &amp; Reset</w:t>
+      </w:r>
+    </w:p>
+    <w:p>
+      <w:pPr>
+        <w:rPr>
+          <w:rFonts w:ascii="Palatino Linotype" w:hAnsi="Palatino Linotype"/>
+          <w:b/>
+          <w:bCs/>
+          <w:sz w:val="24"/>
+          <w:szCs w:val="24"/>
+        </w:rPr>
+      </w:pPr>
+      <w:r>
+        <w:rPr>
+          <w:rFonts w:ascii="Palatino Linotype" w:hAnsi="Palatino Linotype"/>
+          <w:b/>
+          <w:bCs/>
+          <w:sz w:val="24"/>
+          <w:szCs w:val="24"/>
+        </w:rPr>
+        <w:t>Undo Changes</w:t>
+      </w:r>
+    </w:p>
+    <w:p>
+      <w:pPr>
+        <w:rPr>
+          <w:rFonts w:ascii="Palatino Linotype" w:hAnsi="Palatino Linotype"/>
+          <w:sz w:val="24"/>
+          <w:szCs w:val="24"/>
+        </w:rPr>
+      </w:pPr>
+      <w:r>
+        <w:rPr>
+          <w:rFonts w:ascii="Palatino Linotype" w:hAnsi="Palatino Linotype"/>
+          <w:sz w:val="24"/>
+          <w:szCs w:val="24"/>
+        </w:rPr>
+        <w:t>git checkout -- &lt;file&gt;      # Discard changes to file</w:t>
+      </w:r>
+    </w:p>
+    <w:p>
+      <w:pPr>
+        <w:rPr>
+          <w:rFonts w:ascii="Palatino Linotype" w:hAnsi="Palatino Linotype"/>
+          <w:sz w:val="24"/>
+          <w:szCs w:val="24"/>
+        </w:rPr>
+      </w:pPr>
+      <w:r>
+        <w:rPr>
+          <w:rFonts w:ascii="Palatino Linotype" w:hAnsi="Palatino Linotype"/>
+          <w:sz w:val="24"/>
+          <w:szCs w:val="24"/>
+        </w:rPr>
+        <w:t>git reset HEAD &lt;file&gt;       # Unstage file</w:t>
+      </w:r>
+    </w:p>
+    <w:p>
+      <w:pPr>
+        <w:rPr>
+          <w:rFonts w:ascii="Palatino Linotype" w:hAnsi="Palatino Linotype"/>
+          <w:sz w:val="24"/>
+          <w:szCs w:val="24"/>
+        </w:rPr>
+      </w:pPr>
+      <w:r>
+        <w:rPr>
+          <w:rFonts w:ascii="Palatino Linotype" w:hAnsi="Palatino Linotype"/>
+          <w:sz w:val="24"/>
+          <w:szCs w:val="24"/>
+        </w:rPr>
+        <w:t>git reset --hard            # Discard all uncommitted changes</w:t>
+      </w:r>
+    </w:p>
+    <w:p>
+      <w:pPr>
+        <w:rPr>
+          <w:rFonts w:ascii="Palatino Linotype" w:hAnsi="Palatino Linotype"/>
+          <w:b/>
+          <w:bCs/>
+          <w:sz w:val="24"/>
+          <w:szCs w:val="24"/>
+        </w:rPr>
+      </w:pPr>
+      <w:r>
+        <w:rPr>
+          <w:rFonts w:ascii="Palatino Linotype" w:hAnsi="Palatino Linotype"/>
+          <w:b/>
+          <w:bCs/>
+          <w:sz w:val="24"/>
+          <w:szCs w:val="24"/>
+        </w:rPr>
+        <w:t>Revert a Commit</w:t>
+      </w:r>
+    </w:p>
+    <w:p>
+      <w:pPr>
+        <w:rPr>
+          <w:rFonts w:ascii="Palatino Linotype" w:hAnsi="Palatino Linotype"/>
+          <w:sz w:val="24"/>
+          <w:szCs w:val="24"/>
+        </w:rPr>
+      </w:pPr>
+      <w:r>
+        <w:rPr>
+          <w:rFonts w:ascii="Palatino Linotype" w:hAnsi="Palatino Linotype"/>
+          <w:sz w:val="24"/>
+          <w:szCs w:val="24"/>
+        </w:rPr>
+        <w:t>git revert &lt;commit-id&gt;</w:t>
+      </w:r>
+    </w:p>
+    <w:p>
+      <w:pPr>
+        <w:rPr>
+          <w:rFonts w:ascii="Palatino Linotype" w:hAnsi="Palatino Linotype"/>
+          <w:sz w:val="24"/>
+          <w:szCs w:val="24"/>
+        </w:rPr>
+      </w:pPr>
+      <w:r>
+        <w:rPr>
+          <w:rFonts w:ascii="Palatino Linotype" w:hAnsi="Palatino Linotype"/>
+          <w:sz w:val="24"/>
+          <w:szCs w:val="24"/>
+        </w:rPr>
+        <w:pict w14:anchorId="57B0D635">
+          <v:rect id="_x0000_i1096" style="width:0;height:1.5pt" o:hralign="center" o:hrstd="t" o:hr="t" fillcolor="#a0a0a0" stroked="f"/>
+        </w:pict>
+      </w:r>
+    </w:p>
+    <w:p>
+      <w:pPr>
+        <w:rPr>
+          <w:rFonts w:ascii="Palatino Linotype" w:hAnsi="Palatino Linotype"/>
+          <w:b/>
+          <w:bCs/>
+          <w:sz w:val="24"/>
+          <w:szCs w:val="24"/>
+        </w:rPr>
+      </w:pPr>
+      <w:r>
+        <w:rPr>
+          <w:rFonts w:ascii="Segoe UI Emoji" w:hAnsi="Segoe UI Emoji" w:cs="Segoe UI Emoji"/>
+          <w:b/>
+          <w:bCs/>
+          <w:sz w:val="24"/>
+          <w:szCs w:val="24"/>
+        </w:rPr>
+        <w:t>📥</w:t>
+      </w:r>
+      <w:r>
+        <w:rPr>
+          <w:rFonts w:ascii="Palatino Linotype" w:hAnsi="Palatino Linotype"/>
+          <w:b/>
+          <w:bCs/>
+          <w:sz w:val="24"/>
+          <w:szCs w:val="24"/>
+        </w:rPr>
+        <w:t xml:space="preserve"> 6. Work With Remote (GitHub)</w:t>
+      </w:r>
+    </w:p>
+    <w:p>
+      <w:pPr>
+        <w:rPr>
+          <w:rFonts w:ascii="Palatino Linotype" w:hAnsi="Palatino Linotype"/>
+          <w:b/>
+          <w:bCs/>
+          <w:sz w:val="24"/>
+          <w:szCs w:val="24"/>
+        </w:rPr>
+      </w:pPr>
+      <w:r>
+        <w:rPr>
+          <w:rFonts w:ascii="Palatino Linotype" w:hAnsi="Palatino Linotype"/>
+          <w:b/>
+          <w:bCs/>
+          <w:sz w:val="24"/>
+          <w:szCs w:val="24"/>
+        </w:rPr>
+        <w:t>Add Remote</w:t>
+      </w:r>
+    </w:p>
+    <w:p>
+      <w:pPr>
+        <w:rPr>
+          <w:rFonts w:ascii="Palatino Linotype" w:hAnsi="Palatino Linotype"/>
+          <w:sz w:val="24"/>
+          <w:szCs w:val="24"/>
+        </w:rPr>
+      </w:pPr>
+      <w:r>
+        <w:rPr>
+          <w:rFonts w:ascii="Palatino Linotype" w:hAnsi="Palatino Linotype"/>
+          <w:sz w:val="24"/>
+          <w:szCs w:val="24"/>
+        </w:rPr>
+        <w:lastRenderedPageBreak/>
+        <w:t>git remote add origin &lt;repo-url&gt;</w:t>
+      </w:r>
+    </w:p>
+    <w:p>
+      <w:pPr>
+        <w:rPr>
+          <w:rFonts w:ascii="Palatino Linotype" w:hAnsi="Palatino Linotype"/>
+          <w:sz w:val="24"/>
+          <w:szCs w:val="24"/>
+        </w:rPr>
+      </w:pPr>
+      <w:r>
+        <w:rPr>
+          <w:rFonts w:ascii="Palatino Linotype" w:hAnsi="Palatino Linotype"/>
+          <w:sz w:val="24"/>
+          <w:szCs w:val="24"/>
+        </w:rPr>
+        <w:t>git remote -v               # Verify</w:t>
+      </w:r>
+    </w:p>
+    <w:p>
+      <w:pPr>
+        <w:rPr>
+          <w:rFonts w:ascii="Palatino Linotype" w:hAnsi="Palatino Linotype"/>
+          <w:b/>
+          <w:bCs/>
+          <w:sz w:val="24"/>
+          <w:szCs w:val="24"/>
+        </w:rPr>
+      </w:pPr>
+      <w:r>
+        <w:rPr>
+          <w:rFonts w:ascii="Palatino Linotype" w:hAnsi="Palatino Linotype"/>
+          <w:b/>
+          <w:bCs/>
+          <w:sz w:val="24"/>
+          <w:szCs w:val="24"/>
+        </w:rPr>
+        <w:t>Push to Remote</w:t>
+      </w:r>
+    </w:p>
+    <w:p>
+      <w:pPr>
+        <w:rPr>
+          <w:rFonts w:ascii="Palatino Linotype" w:hAnsi="Palatino Linotype"/>
+          <w:sz w:val="24"/>
+          <w:szCs w:val="24"/>
+        </w:rPr>
+      </w:pPr>
+      <w:r>
+        <w:rPr>
+          <w:rFonts w:ascii="Palatino Linotype" w:hAnsi="Palatino Linotype"/>
+          <w:sz w:val="24"/>
+          <w:szCs w:val="24"/>
+        </w:rPr>
+        <w:t>git push -u origin main     # First push</w:t>
+      </w:r>
+    </w:p>
+    <w:p>
+      <w:pPr>
+        <w:rPr>
+          <w:rFonts w:ascii="Palatino Linotype" w:hAnsi="Palatino Linotype"/>
+          <w:sz w:val="24"/>
+          <w:szCs w:val="24"/>
+        </w:rPr>
+      </w:pPr>
+      <w:r>
+        <w:rPr>
+          <w:rFonts w:ascii="Palatino Linotype" w:hAnsi="Palatino Linotype"/>
+          <w:sz w:val="24"/>
+          <w:szCs w:val="24"/>
+        </w:rPr>
+        <w:t>git push                     # Next pushes</w:t>
+      </w:r>
+    </w:p>
+    <w:p>
+      <w:pPr>
+        <w:rPr>
+          <w:rFonts w:ascii="Palatino Linotype" w:hAnsi="Palatino Linotype"/>
+          <w:b/>
+          <w:bCs/>
+          <w:sz w:val="24"/>
+          <w:szCs w:val="24"/>
+        </w:rPr>
+      </w:pPr>
+      <w:r>
+        <w:rPr>
+          <w:rFonts w:ascii="Palatino Linotype" w:hAnsi="Palatino Linotype"/>
+          <w:b/>
+          <w:bCs/>
+          <w:sz w:val="24"/>
+          <w:szCs w:val="24"/>
+        </w:rPr>
+        <w:t>Pull / Fetch</w:t>
+      </w:r>
+    </w:p>
+    <w:p>
+      <w:pPr>
+        <w:rPr>
+          <w:rFonts w:ascii="Palatino Linotype" w:hAnsi="Palatino Linotype"/>
+          <w:sz w:val="24"/>
+          <w:szCs w:val="24"/>
+        </w:rPr>
+      </w:pPr>
+      <w:r>
+        <w:rPr>
+          <w:rFonts w:ascii="Palatino Linotype" w:hAnsi="Palatino Linotype"/>
+          <w:sz w:val="24"/>
+          <w:szCs w:val="24"/>
+        </w:rPr>
+        <w:t>git pull                     # Fetch + merge</w:t>
+      </w:r>
+    </w:p>
+    <w:p>
+      <w:pPr>
+        <w:rPr>
+          <w:rFonts w:ascii="Palatino Linotype" w:hAnsi="Palatino Linotype"/>
+          <w:sz w:val="24"/>
+          <w:szCs w:val="24"/>
+        </w:rPr>
+      </w:pPr>
+      <w:r>
+        <w:rPr>
+          <w:rFonts w:ascii="Palatino Linotype" w:hAnsi="Palatino Linotype"/>
+          <w:sz w:val="24"/>
+          <w:szCs w:val="24"/>
+        </w:rPr>
+        <w:t>git fetch                    # Only fetch changes</w:t>
+      </w:r>
+    </w:p>
+    <w:p>
+      <w:pPr>
+        <w:rPr>
+          <w:rFonts w:ascii="Palatino Linotype" w:hAnsi="Palatino Linotype"/>
+          <w:sz w:val="24"/>
+          <w:szCs w:val="24"/>
+        </w:rPr>
+      </w:pPr>
+      <w:r>
+        <w:rPr>
+          <w:rFonts w:ascii="Palatino Linotype" w:hAnsi="Palatino Linotype"/>
+          <w:sz w:val="24"/>
+          <w:szCs w:val="24"/>
+        </w:rPr>
+        <w:pict w14:anchorId="36168E1D">
+          <v:rect id="_x0000_i1097" style="width:0;height:1.5pt" o:hralign="center" o:hrstd="t" o:hr="t" fillcolor="#a0a0a0" stroked="f"/>
+        </w:pict>
+      </w:r>
+    </w:p>
+    <w:p>
+      <w:pPr>
+        <w:rPr>
+          <w:rFonts w:ascii="Palatino Linotype" w:hAnsi="Palatino Linotype"/>
+          <w:b/>
+          <w:bCs/>
+          <w:sz w:val="24"/>
+          <w:szCs w:val="24"/>
+        </w:rPr>
+      </w:pPr>
+      <w:r>
+        <w:rPr>
+          <w:rFonts w:ascii="Segoe UI Emoji" w:hAnsi="Segoe UI Emoji" w:cs="Segoe UI Emoji"/>
+          <w:b/>
+          <w:bCs/>
+          <w:sz w:val="24"/>
+          <w:szCs w:val="24"/>
+        </w:rPr>
+        <w:t>🧰</w:t>
+      </w:r>
+      <w:r>
+        <w:rPr>
+          <w:rFonts w:ascii="Palatino Linotype" w:hAnsi="Palatino Linotype"/>
+          <w:b/>
+          <w:bCs/>
+          <w:sz w:val="24"/>
+          <w:szCs w:val="24"/>
+        </w:rPr>
+        <w:t xml:space="preserve"> 7. Stash (Save Temporary Work)</w:t>
+      </w:r>
+    </w:p>
+    <w:p>
+      <w:pPr>
+        <w:rPr>
+          <w:rFonts w:ascii="Palatino Linotype" w:hAnsi="Palatino Linotype"/>
+          <w:sz w:val="24"/>
+          <w:szCs w:val="24"/>
+        </w:rPr>
+      </w:pPr>
+      <w:r>
+        <w:rPr>
+          <w:rFonts w:ascii="Palatino Linotype" w:hAnsi="Palatino Linotype"/>
+          <w:sz w:val="24"/>
+          <w:szCs w:val="24"/>
+        </w:rPr>
+        <w:t>git stash</w:t>
+      </w:r>
+    </w:p>
+    <w:p>
+      <w:pPr>
+        <w:rPr>
+          <w:rFonts w:ascii="Palatino Linotype" w:hAnsi="Palatino Linotype"/>
+          <w:sz w:val="24"/>
+          <w:szCs w:val="24"/>
+        </w:rPr>
+      </w:pPr>
+      <w:r>
+        <w:rPr>
+          <w:rFonts w:ascii="Palatino Linotype" w:hAnsi="Palatino Linotype"/>
+          <w:sz w:val="24"/>
+          <w:szCs w:val="24"/>
+        </w:rPr>
+        <w:t>git stash list</w:t>
+      </w:r>
+    </w:p>
+    <w:p>
+      <w:pPr>
+        <w:rPr>
+          <w:rFonts w:ascii="Palatino Linotype" w:hAnsi="Palatino Linotype"/>
+          <w:sz w:val="24"/>
+          <w:szCs w:val="24"/>
+        </w:rPr>
+      </w:pPr>
+      <w:r>
+        <w:rPr>
+          <w:rFonts w:ascii="Palatino Linotype" w:hAnsi="Palatino Linotype"/>
+          <w:sz w:val="24"/>
+          <w:szCs w:val="24"/>
+        </w:rPr>
+        <w:t>git stash apply</w:t>
+      </w:r>
+    </w:p>
+    <w:p>
+      <w:pPr>
+        <w:rPr>
+          <w:rFonts w:ascii="Palatino Linotype" w:hAnsi="Palatino Linotype"/>
+          <w:sz w:val="24"/>
+          <w:szCs w:val="24"/>
+        </w:rPr>
+      </w:pPr>
+      <w:r>
+        <w:rPr>
+          <w:rFonts w:ascii="Palatino Linotype" w:hAnsi="Palatino Linotype"/>
+          <w:sz w:val="24"/>
+          <w:szCs w:val="24"/>
+        </w:rPr>
+        <w:t>git stash drop</w:t>
+      </w:r>
+    </w:p>
+    <w:p>
+      <w:pPr>
+        <w:rPr>
+          <w:rFonts w:ascii="Palatino Linotype" w:hAnsi="Palatino Linotype"/>
+          <w:sz w:val="24"/>
+          <w:szCs w:val="24"/>
+        </w:rPr>
+      </w:pPr>
+      <w:r>
+        <w:rPr>
+          <w:rFonts w:ascii="Palatino Linotype" w:hAnsi="Palatino Linotype"/>
+          <w:sz w:val="24"/>
+          <w:szCs w:val="24"/>
+        </w:rPr>
+        <w:pict w14:anchorId="1A56C6BA">
+          <v:rect id="_x0000_i1098" style="width:0;height:1.5pt" o:hralign="center" o:hrstd="t" o:hr="t" fillcolor="#a0a0a0" stroked="f"/>
+        </w:pict>
+      </w:r>
+    </w:p>
+    <w:p>
+      <w:pPr>
+        <w:rPr>
+          <w:rFonts w:ascii="Palatino Linotype" w:hAnsi="Palatino Linotype"/>
+          <w:b/>
+          <w:bCs/>
+          <w:sz w:val="24"/>
+          <w:szCs w:val="24"/>
+        </w:rPr>
+      </w:pPr>
+      <w:r>
+        <w:rPr>
+          <w:rFonts w:ascii="Segoe UI Emoji" w:hAnsi="Segoe UI Emoji" w:cs="Segoe UI Emoji"/>
+          <w:b/>
+          <w:bCs/>
+          <w:sz w:val="24"/>
+          <w:szCs w:val="24"/>
+        </w:rPr>
+        <w:t>🏷️</w:t>
+      </w:r>
+      <w:r>
+        <w:rPr>
+          <w:rFonts w:ascii="Palatino Linotype" w:hAnsi="Palatino Linotype"/>
+          <w:b/>
+          <w:bCs/>
+          <w:sz w:val="24"/>
+          <w:szCs w:val="24"/>
+        </w:rPr>
+        <w:t xml:space="preserve"> 8. Tags</w:t>
+      </w:r>
+    </w:p>
+    <w:p>
+      <w:pPr>
+        <w:rPr>
+          <w:rFonts w:ascii="Palatino Linotype" w:hAnsi="Palatino Linotype"/>
+          <w:sz w:val="24"/>
+          <w:szCs w:val="24"/>
+        </w:rPr>
+      </w:pPr>
+      <w:r>
+        <w:rPr>
+          <w:rFonts w:ascii="Palatino Linotype" w:hAnsi="Palatino Linotype"/>
+          <w:sz w:val="24"/>
+          <w:szCs w:val="24"/>
+        </w:rPr>
+        <w:t>git tag                       # List tags</w:t>
+      </w:r>
+    </w:p>
+    <w:p>
+      <w:pPr>
+        <w:rPr>
+          <w:rFonts w:ascii="Palatino Linotype" w:hAnsi="Palatino Linotype"/>
+          <w:sz w:val="24"/>
+          <w:szCs w:val="24"/>
+        </w:rPr>
+      </w:pPr>
+      <w:r>
+        <w:rPr>
+          <w:rFonts w:ascii="Palatino Linotype" w:hAnsi="Palatino Linotype"/>
+          <w:sz w:val="24"/>
+          <w:szCs w:val="24"/>
+        </w:rPr>
+        <w:t>git tag &lt;tagname&gt;            # Create tag</w:t>
+      </w:r>
+    </w:p>
+    <w:p>
+      <w:pPr>
+        <w:rPr>
+          <w:rFonts w:ascii="Palatino Linotype" w:hAnsi="Palatino Linotype"/>
+          <w:sz w:val="24"/>
+          <w:szCs w:val="24"/>
+        </w:rPr>
+      </w:pPr>
+      <w:r>
+        <w:rPr>
+          <w:rFonts w:ascii="Palatino Linotype" w:hAnsi="Palatino Linotype"/>
+          <w:sz w:val="24"/>
+          <w:szCs w:val="24"/>
+        </w:rPr>
+        <w:t>git show &lt;tagname&gt;</w:t>
+      </w:r>
+    </w:p>
+    <w:p>
+      <w:pPr>
+        <w:rPr>
+          <w:rFonts w:ascii="Palatino Linotype" w:hAnsi="Palatino Linotype"/>
+          <w:sz w:val="24"/>
+          <w:szCs w:val="24"/>
+        </w:rPr>
+      </w:pPr>
+      <w:r>
+        <w:rPr>
+          <w:rFonts w:ascii="Palatino Linotype" w:hAnsi="Palatino Linotype"/>
+          <w:sz w:val="24"/>
+          <w:szCs w:val="24"/>
+        </w:rPr>
+        <w:pict w14:anchorId="0E129F65">
+          <v:rect id="_x0000_i1099" style="width:0;height:1.5pt" o:hralign="center" o:hrstd="t" o:hr="t" fillcolor="#a0a0a0" stroked="f"/>
+        </w:pict>
+      </w:r>
+    </w:p>
+    <w:p>
+      <w:pPr>
+        <w:rPr>
+          <w:rFonts w:ascii="Palatino Linotype" w:hAnsi="Palatino Linotype"/>
+          <w:b/>
+          <w:bCs/>
+          <w:sz w:val="24"/>
+          <w:szCs w:val="24"/>
+        </w:rPr>
+      </w:pPr>
+      <w:r>
+        <w:rPr>
+          <w:rFonts w:ascii="Segoe UI Emoji" w:hAnsi="Segoe UI Emoji" w:cs="Segoe UI Emoji"/>
+          <w:b/>
+          <w:bCs/>
+          <w:sz w:val="24"/>
+          <w:szCs w:val="24"/>
+        </w:rPr>
+        <w:t>📌</w:t>
+      </w:r>
+      <w:r>
+        <w:rPr>
+          <w:rFonts w:ascii="Palatino Linotype" w:hAnsi="Palatino Linotype"/>
+          <w:b/>
+          <w:bCs/>
+          <w:sz w:val="24"/>
+          <w:szCs w:val="24"/>
+        </w:rPr>
+        <w:t xml:space="preserve"> Typical Steps — Local + GitHub</w:t>
+      </w:r>
+    </w:p>
+    <w:p>
+      <w:pPr>
+        <w:rPr>
+          <w:rFonts w:ascii="Palatino Linotype" w:hAnsi="Palatino Linotype"/>
+          <w:sz w:val="24"/>
+          <w:szCs w:val="24"/>
+        </w:rPr>
+      </w:pPr>
+      <w:r>
+        <w:rPr>
+          <w:rFonts w:ascii="Segoe UI Emoji" w:hAnsi="Segoe UI Emoji" w:cs="Segoe UI Emoji"/>
+          <w:sz w:val="24"/>
+          <w:szCs w:val="24"/>
+        </w:rPr>
+        <w:t>🔷</w:t>
+      </w:r>
+      <w:r>
+        <w:rPr>
+          <w:rFonts w:ascii="Palatino Linotype" w:hAnsi="Palatino Linotype"/>
+          <w:sz w:val="24"/>
+          <w:szCs w:val="24"/>
+        </w:rPr>
+        <w:t xml:space="preserve"> Create repo on GitHub </w:t>
+      </w:r>
+      <w:r>
+        <w:rPr>
+          <w:rFonts w:ascii="Times New Roman" w:hAnsi="Times New Roman" w:cs="Times New Roman"/>
+          <w:sz w:val="24"/>
+          <w:szCs w:val="24"/>
+        </w:rPr>
+        <w:t>→</w:t>
+      </w:r>
+      <w:r>
+        <w:rPr>
+          <w:rFonts w:ascii="Palatino Linotype" w:hAnsi="Palatino Linotype"/>
+          <w:sz w:val="24"/>
+          <w:szCs w:val="24"/>
+        </w:rPr>
+        <w:t xml:space="preserve"> </w:t>
+      </w:r>
+      <w:r>
+        <w:rPr>
+          <w:rFonts w:ascii="Palatino Linotype" w:hAnsi="Palatino Linotype"/>
+          <w:b/>
+          <w:bCs/>
+          <w:sz w:val="24"/>
+          <w:szCs w:val="24"/>
+        </w:rPr>
+        <w:t>DO NOT add README or .gitignore (if you already initialized locally)</w:t>
+      </w:r>
+      <w:r>
+        <w:rPr>
+          <w:rFonts w:ascii="Palatino Linotype" w:hAnsi="Palatino Linotype"/>
+          <w:sz w:val="24"/>
+          <w:szCs w:val="24"/>
+        </w:rPr>
+        <w:t>.</w:t>
+      </w:r>
+      <w:r>
+        <w:rPr>
+          <w:rFonts w:ascii="Palatino Linotype" w:hAnsi="Palatino Linotype"/>
+          <w:sz w:val="24"/>
+          <w:szCs w:val="24"/>
+        </w:rPr>
+        <w:br/>
+      </w:r>
+      <w:r>
+        <w:rPr>
+          <w:rFonts w:ascii="Segoe UI Emoji" w:hAnsi="Segoe UI Emoji" w:cs="Segoe UI Emoji"/>
+          <w:sz w:val="24"/>
+          <w:szCs w:val="24"/>
+        </w:rPr>
+        <w:t>🔷</w:t>
+      </w:r>
+      <w:r>
+        <w:rPr>
+          <w:rFonts w:ascii="Palatino Linotype" w:hAnsi="Palatino Linotype"/>
+          <w:sz w:val="24"/>
+          <w:szCs w:val="24"/>
+        </w:rPr>
+        <w:t xml:space="preserve"> On local machine:</w:t>
+      </w:r>
+    </w:p>
+    <w:p>
+      <w:pPr>
+        <w:rPr>
+          <w:rFonts w:ascii="Palatino Linotype" w:hAnsi="Palatino Linotype"/>
+          <w:sz w:val="24"/>
+          <w:szCs w:val="24"/>
+        </w:rPr>
+      </w:pPr>
+      <w:r>
+        <w:rPr>
+          <w:rFonts w:ascii="Palatino Linotype" w:hAnsi="Palatino Linotype"/>
+          <w:sz w:val="24"/>
+          <w:szCs w:val="24"/>
+        </w:rPr>
+        <w:t>git init</w:t>
+      </w:r>
+    </w:p>
+    <w:p>
+      <w:pPr>
+        <w:rPr>
+          <w:rFonts w:ascii="Palatino Linotype" w:hAnsi="Palatino Linotype"/>
+          <w:sz w:val="24"/>
+          <w:szCs w:val="24"/>
+        </w:rPr>
+      </w:pPr>
+      <w:r>
+        <w:rPr>
+          <w:rFonts w:ascii="Palatino Linotype" w:hAnsi="Palatino Linotype"/>
+          <w:sz w:val="24"/>
+          <w:szCs w:val="24"/>
+        </w:rPr>
+        <w:t>git add .</w:t>
+      </w:r>
+    </w:p>
+    <w:p>
+      <w:pPr>
+        <w:rPr>
+          <w:rFonts w:ascii="Palatino Linotype" w:hAnsi="Palatino Linotype"/>
+          <w:sz w:val="24"/>
+          <w:szCs w:val="24"/>
+        </w:rPr>
+      </w:pPr>
+      <w:r>
+        <w:rPr>
+          <w:rFonts w:ascii="Palatino Linotype" w:hAnsi="Palatino Linotype"/>
+          <w:sz w:val="24"/>
+          <w:szCs w:val="24"/>
+        </w:rPr>
+        <w:t>git commit -m "Initial commit"</w:t>
+      </w:r>
+    </w:p>
+    <w:p>
+      <w:pPr>
+        <w:rPr>
+          <w:rFonts w:ascii="Palatino Linotype" w:hAnsi="Palatino Linotype"/>
+          <w:sz w:val="24"/>
+          <w:szCs w:val="24"/>
+        </w:rPr>
+      </w:pPr>
+      <w:r>
+        <w:rPr>
+          <w:rFonts w:ascii="Palatino Linotype" w:hAnsi="Palatino Linotype"/>
+          <w:sz w:val="24"/>
+          <w:szCs w:val="24"/>
+        </w:rPr>
+        <w:t>git remote add origin &lt;repo-url&gt;</w:t>
+      </w:r>
+    </w:p>
+    <w:p>
+      <w:pPr>
+        <w:rPr>
+          <w:rFonts w:ascii="Palatino Linotype" w:hAnsi="Palatino Linotype"/>
+          <w:sz w:val="24"/>
+          <w:szCs w:val="24"/>
+        </w:rPr>
+      </w:pPr>
+      <w:r>
+        <w:rPr>
+          <w:rFonts w:ascii="Palatino Linotype" w:hAnsi="Palatino Linotype"/>
+          <w:sz w:val="24"/>
+          <w:szCs w:val="24"/>
+        </w:rPr>
+        <w:lastRenderedPageBreak/>
+        <w:t>git push -u origin main</w:t>
+      </w:r>
+    </w:p>
+    <w:p>
+      <w:pPr>
+        <w:rPr>
+          <w:rFonts w:ascii="Palatino Linotype" w:hAnsi="Palatino Linotype"/>
+          <w:sz w:val="24"/>
+          <w:szCs w:val="24"/>
+        </w:rPr>
+      </w:pPr>
+      <w:r>
+        <w:rPr>
+          <w:rFonts w:ascii="Palatino Linotype" w:hAnsi="Palatino Linotype"/>
+          <w:sz w:val="24"/>
+          <w:szCs w:val="24"/>
+        </w:rPr>
+        <w:pict w14:anchorId="7B79A6A7">
+          <v:rect id="_x0000_i1100" style="width:0;height:1.5pt" o:hralign="center" o:hrstd="t" o:hr="t" fillcolor="#a0a0a0" stroked="f"/>
+        </w:pict>
+      </w:r>
+    </w:p>
+    <w:p>
+      <w:pPr>
+        <w:rPr>
+          <w:rFonts w:ascii="Palatino Linotype" w:hAnsi="Palatino Linotype"/>
+          <w:b/>
+          <w:bCs/>
+          <w:sz w:val="24"/>
+          <w:szCs w:val="24"/>
+        </w:rPr>
+      </w:pPr>
+      <w:r>
+        <w:rPr>
+          <w:rFonts w:ascii="Segoe UI Emoji" w:hAnsi="Segoe UI Emoji" w:cs="Segoe UI Emoji"/>
+          <w:b/>
+          <w:bCs/>
+          <w:sz w:val="24"/>
+          <w:szCs w:val="24"/>
+        </w:rPr>
+        <w:t>🌐</w:t>
+      </w:r>
+      <w:r>
+        <w:rPr>
+          <w:rFonts w:ascii="Palatino Linotype" w:hAnsi="Palatino Linotype"/>
+          <w:b/>
+          <w:bCs/>
+          <w:sz w:val="24"/>
+          <w:szCs w:val="24"/>
+        </w:rPr>
+        <w:t xml:space="preserve"> Clone &amp; Contribute (Fork + PR)</w:t>
+      </w:r>
+    </w:p>
+    <w:p>
+      <w:pPr>
+        <w:rPr>
+          <w:rFonts w:ascii="Palatino Linotype" w:hAnsi="Palatino Linotype"/>
+          <w:sz w:val="24"/>
+          <w:szCs w:val="24"/>
+        </w:rPr>
+      </w:pPr>
+      <w:r>
+        <w:rPr>
+          <w:rFonts w:ascii="Palatino Linotype" w:hAnsi="Palatino Linotype"/>
+          <w:sz w:val="24"/>
+          <w:szCs w:val="24"/>
+        </w:rPr>
+        <w:t>1️</w:t>
+      </w:r>
+      <w:r>
+        <w:rPr>
+          <w:rFonts w:ascii="Segoe UI Symbol" w:hAnsi="Segoe UI Symbol" w:cs="Segoe UI Symbol"/>
+          <w:sz w:val="24"/>
+          <w:szCs w:val="24"/>
+        </w:rPr>
+        <w:t>⃣</w:t>
+      </w:r>
+      <w:r>
+        <w:rPr>
+          <w:rFonts w:ascii="Palatino Linotype" w:hAnsi="Palatino Linotype"/>
+          <w:sz w:val="24"/>
+          <w:szCs w:val="24"/>
+        </w:rPr>
+        <w:t xml:space="preserve"> Fork a repo on GitHub.</w:t>
+      </w:r>
+      <w:r>
+        <w:rPr>
+          <w:rFonts w:ascii="Palatino Linotype" w:hAnsi="Palatino Linotype"/>
+          <w:sz w:val="24"/>
+          <w:szCs w:val="24"/>
+        </w:rPr>
+        <w:br/>
+        <w:t>2️</w:t>
+      </w:r>
+      <w:r>
+        <w:rPr>
+          <w:rFonts w:ascii="Segoe UI Symbol" w:hAnsi="Segoe UI Symbol" w:cs="Segoe UI Symbol"/>
+          <w:sz w:val="24"/>
+          <w:szCs w:val="24"/>
+        </w:rPr>
+        <w:t>⃣</w:t>
+      </w:r>
+      <w:r>
+        <w:rPr>
+          <w:rFonts w:ascii="Palatino Linotype" w:hAnsi="Palatino Linotype"/>
+          <w:sz w:val="24"/>
+          <w:szCs w:val="24"/>
+        </w:rPr>
+        <w:t xml:space="preserve"> Clone your fork:</w:t>
+      </w:r>
+    </w:p>
+    <w:p>
+      <w:pPr>
+        <w:rPr>
+          <w:rFonts w:ascii="Palatino Linotype" w:hAnsi="Palatino Linotype"/>
+          <w:sz w:val="24"/>
+          <w:szCs w:val="24"/>
+        </w:rPr>
+      </w:pPr>
+      <w:r>
+        <w:rPr>
+          <w:rFonts w:ascii="Palatino Linotype" w:hAnsi="Palatino Linotype"/>
+          <w:sz w:val="24"/>
+          <w:szCs w:val="24"/>
+        </w:rPr>
+        <w:t>git clone &lt;fork-url&gt;</w:t>
+      </w:r>
+    </w:p>
+    <w:p>
+      <w:pPr>
+        <w:rPr>
+          <w:rFonts w:ascii="Palatino Linotype" w:hAnsi="Palatino Linotype"/>
+          <w:sz w:val="24"/>
+          <w:szCs w:val="24"/>
+        </w:rPr>
+      </w:pPr>
+      <w:r>
+        <w:rPr>
+          <w:rFonts w:ascii="Palatino Linotype" w:hAnsi="Palatino Linotype"/>
+          <w:sz w:val="24"/>
+          <w:szCs w:val="24"/>
+        </w:rPr>
+        <w:t>3️</w:t>
+      </w:r>
+      <w:r>
+        <w:rPr>
+          <w:rFonts w:ascii="Segoe UI Symbol" w:hAnsi="Segoe UI Symbol" w:cs="Segoe UI Symbol"/>
+          <w:sz w:val="24"/>
+          <w:szCs w:val="24"/>
+        </w:rPr>
+        <w:t>⃣</w:t>
+      </w:r>
+      <w:r>
+        <w:rPr>
+          <w:rFonts w:ascii="Palatino Linotype" w:hAnsi="Palatino Linotype"/>
+          <w:sz w:val="24"/>
+          <w:szCs w:val="24"/>
+        </w:rPr>
+        <w:t xml:space="preserve"> Make changes, commit:</w:t>
+      </w:r>
+    </w:p>
+    <w:p>
+      <w:pPr>
+        <w:rPr>
+          <w:rFonts w:ascii="Palatino Linotype" w:hAnsi="Palatino Linotype"/>
+          <w:sz w:val="24"/>
+          <w:szCs w:val="24"/>
+        </w:rPr>
+      </w:pPr>
+      <w:r>
+        <w:rPr>
+          <w:rFonts w:ascii="Palatino Linotype" w:hAnsi="Palatino Linotype"/>
+          <w:sz w:val="24"/>
+          <w:szCs w:val="24"/>
+        </w:rPr>
+        <w:t>#</w:t>
+      </w:r>
+      <w:r>
+        <w:rPr>
+          <w:rFonts w:ascii="Palatino Linotype" w:hAnsi="Palatino Linotype"/>
+          <w:sz w:val="24"/>
+          <w:szCs w:val="24"/>
+        </w:rPr>
+        <w:t>git add .</w:t>
+      </w:r>
+    </w:p>
+    <w:p>
+      <w:pPr>
+        <w:rPr>
+          <w:rFonts w:ascii="Palatino Linotype" w:hAnsi="Palatino Linotype"/>
+          <w:sz w:val="24"/>
+          <w:szCs w:val="24"/>
+        </w:rPr>
+      </w:pPr>
+      <w:r>
+        <w:rPr>
+          <w:rFonts w:ascii="Palatino Linotype" w:hAnsi="Palatino Linotype"/>
+          <w:sz w:val="24"/>
+          <w:szCs w:val="24"/>
+        </w:rPr>
+        <w:t>G</w:t>
+      </w:r>
+      <w:r>
+        <w:rPr>
+          <w:rFonts w:ascii="Palatino Linotype" w:hAnsi="Palatino Linotype"/>
+          <w:sz w:val="24"/>
+          <w:szCs w:val="24"/>
+        </w:rPr>
+        <w:t>it commit -m "Feature added"</w:t>
+      </w:r>
+    </w:p>
+    <w:p>
+      <w:pPr>
+        <w:rPr>
+          <w:rFonts w:ascii="Palatino Linotype" w:hAnsi="Palatino Linotype"/>
+          <w:sz w:val="24"/>
+          <w:szCs w:val="24"/>
+        </w:rPr>
+      </w:pPr>
+      <w:r>
+        <w:rPr>
+          <w:rFonts w:ascii="Palatino Linotype" w:hAnsi="Palatino Linotype"/>
+          <w:sz w:val="24"/>
+          <w:szCs w:val="24"/>
+        </w:rPr>
+        <w:t>4️</w:t>
+      </w:r>
+      <w:r>
+        <w:rPr>
+          <w:rFonts w:ascii="Segoe UI Symbol" w:hAnsi="Segoe UI Symbol" w:cs="Segoe UI Symbol"/>
+          <w:sz w:val="24"/>
+          <w:szCs w:val="24"/>
+        </w:rPr>
+        <w:t>⃣</w:t>
+      </w:r>
+      <w:r>
+        <w:rPr>
+          <w:rFonts w:ascii="Palatino Linotype" w:hAnsi="Palatino Linotype"/>
+          <w:sz w:val="24"/>
+          <w:szCs w:val="24"/>
+        </w:rPr>
+        <w:t xml:space="preserve"> Push to your fork:</w:t>
+      </w:r>
+    </w:p>
+    <w:p>
+      <w:pPr>
+        <w:rPr>
+          <w:rFonts w:ascii="Palatino Linotype" w:hAnsi="Palatino Linotype"/>
+          <w:sz w:val="24"/>
+          <w:szCs w:val="24"/>
+        </w:rPr>
+      </w:pPr>
+      <w:r>
+        <w:rPr>
+          <w:rFonts w:ascii="Palatino Linotype" w:hAnsi="Palatino Linotype"/>
+          <w:sz w:val="24"/>
+          <w:szCs w:val="24"/>
+        </w:rPr>
+        <w:t>git push origin &lt;branch&gt;</w:t>
+      </w:r>
+    </w:p>
+    <w:p>
+      <w:pPr>
+        <w:rPr>
+          <w:rFonts w:ascii="Palatino Linotype" w:hAnsi="Palatino Linotype"/>
+          <w:sz w:val="24"/>
+          <w:szCs w:val="24"/>
+        </w:rPr>
+      </w:pPr>
+      <w:r>
+        <w:rPr>
+          <w:rFonts w:ascii="Palatino Linotype" w:hAnsi="Palatino Linotype"/>
+          <w:sz w:val="24"/>
+          <w:szCs w:val="24"/>
+        </w:rPr>
+        <w:t>5️</w:t>
+      </w:r>
+      <w:r>
+        <w:rPr>
+          <w:rFonts w:ascii="Segoe UI Symbol" w:hAnsi="Segoe UI Symbol" w:cs="Segoe UI Symbol"/>
+          <w:sz w:val="24"/>
+          <w:szCs w:val="24"/>
+        </w:rPr>
+        <w:t>⃣</w:t>
+      </w:r>
+      <w:r>
+        <w:rPr>
+          <w:rFonts w:ascii="Palatino Linotype" w:hAnsi="Palatino Linotype"/>
+          <w:sz w:val="24"/>
+          <w:szCs w:val="24"/>
+        </w:rPr>
+        <w:t xml:space="preserve"> Go to GitHub </w:t>
+      </w:r>
+      <w:r>
+        <w:rPr>
+          <w:rFonts w:ascii="Times New Roman" w:hAnsi="Times New Roman" w:cs="Times New Roman"/>
+          <w:sz w:val="24"/>
+          <w:szCs w:val="24"/>
+        </w:rPr>
+        <w:t>→</w:t>
+      </w:r>
+      <w:r>
+        <w:rPr>
+          <w:rFonts w:ascii="Palatino Linotype" w:hAnsi="Palatino Linotype"/>
+          <w:sz w:val="24"/>
+          <w:szCs w:val="24"/>
+        </w:rPr>
+        <w:t xml:space="preserve"> Create Pull Request.</w:t>
+      </w:r>
+    </w:p>
+    <w:p>
+      <w:pPr>
+        <w:rPr>
+          <w:rFonts w:ascii="Palatino Linotype" w:hAnsi="Palatino Linotype"/>
+          <w:sz w:val="24"/>
+          <w:szCs w:val="24"/>
+        </w:rPr>
+      </w:pPr>
+      <w:r>
+        <w:rPr>
+          <w:rFonts w:ascii="Palatino Linotype" w:hAnsi="Palatino Linotype"/>
+          <w:sz w:val="24"/>
+          <w:szCs w:val="24"/>
+        </w:rPr>
+        <w:pict w14:anchorId="04FB4105">
+          <v:rect id="_x0000_i1101" style="width:0;height:1.5pt" o:hralign="center" o:hrstd="t" o:hr="t" fillcolor="#a0a0a0" stroked="f"/>
+        </w:pict>
+      </w:r>
+    </w:p>
+    <w:p>
+      <w:pPr>
+        <w:rPr>
+          <w:rFonts w:ascii="Palatino Linotype" w:hAnsi="Palatino Linotype"/>
+          <w:b/>
+          <w:bCs/>
+          <w:sz w:val="24"/>
+          <w:szCs w:val="24"/>
+        </w:rPr>
+      </w:pPr>
+      <w:r>
+        <w:rPr>
+          <w:rFonts w:ascii="Segoe UI Emoji" w:hAnsi="Segoe UI Emoji" w:cs="Segoe UI Emoji"/>
+          <w:b/>
+          <w:bCs/>
+          <w:sz w:val="24"/>
+          <w:szCs w:val="24"/>
+        </w:rPr>
+        <w:t>📝</w:t>
+      </w:r>
+      <w:r>
+        <w:rPr>
+          <w:rFonts w:ascii="Palatino Linotype" w:hAnsi="Palatino Linotype"/>
+          <w:b/>
+          <w:bCs/>
+          <w:sz w:val="24"/>
+          <w:szCs w:val="24"/>
+        </w:rPr>
+        <w:t xml:space="preserve"> Tips</w:t>
+      </w:r>
+    </w:p>
+    <w:p>
+      <w:pPr>
+        <w:rPr>
+          <w:rFonts w:ascii="Palatino Linotype" w:hAnsi="Palatino Linotype"/>
+          <w:sz w:val="24"/>
+          <w:szCs w:val="24"/>
+        </w:rPr>
+      </w:pPr>
+      <w:r>
+        <w:rPr>
+          <w:rFonts w:ascii="Segoe UI Emoji" w:hAnsi="Segoe UI Emoji" w:cs="Segoe UI Emoji"/>
+          <w:sz w:val="24"/>
+          <w:szCs w:val="24"/>
+        </w:rPr>
+        <w:t>✅</w:t>
+      </w:r>
+      <w:r>
+        <w:rPr>
+          <w:rFonts w:ascii="Palatino Linotype" w:hAnsi="Palatino Linotype"/>
+          <w:sz w:val="24"/>
+          <w:szCs w:val="24"/>
+        </w:rPr>
+        <w:t xml:space="preserve"> View one-line logs:</w:t>
+      </w:r>
+    </w:p>
+    <w:p>
+      <w:pPr>
+        <w:rPr>
+          <w:rFonts w:ascii="Palatino Linotype" w:hAnsi="Palatino Linotype"/>
+          <w:sz w:val="24"/>
+          <w:szCs w:val="24"/>
+        </w:rPr>
+      </w:pPr>
+      <w:r>
+        <w:rPr>
+          <w:rFonts w:ascii="Palatino Linotype" w:hAnsi="Palatino Linotype"/>
+          <w:sz w:val="24"/>
+          <w:szCs w:val="24"/>
+        </w:rPr>
+        <w:t>git log --oneline</w:t>
+      </w:r>
+    </w:p>
+    <w:p>
+      <w:pPr>
+        <w:rPr>
+          <w:rFonts w:ascii="Palatino Linotype" w:hAnsi="Palatino Linotype"/>
+          <w:sz w:val="24"/>
+          <w:szCs w:val="24"/>
+        </w:rPr>
+      </w:pPr>
+      <w:r>
+        <w:rPr>
+          <w:rFonts w:ascii="Segoe UI Emoji" w:hAnsi="Segoe UI Emoji" w:cs="Segoe UI Emoji"/>
+          <w:sz w:val="24"/>
+          <w:szCs w:val="24"/>
+        </w:rPr>
+        <w:t>✅</w:t>
+      </w:r>
+      <w:r>
+        <w:rPr>
+          <w:rFonts w:ascii="Palatino Linotype" w:hAnsi="Palatino Linotype"/>
+          <w:sz w:val="24"/>
+          <w:szCs w:val="24"/>
+        </w:rPr>
+        <w:t xml:space="preserve"> Who modified a line:</w:t>
+      </w:r>
+    </w:p>
+    <w:p>
+      <w:pPr>
+        <w:rPr>
+          <w:rFonts w:ascii="Palatino Linotype" w:hAnsi="Palatino Linotype"/>
+          <w:sz w:val="24"/>
+          <w:szCs w:val="24"/>
+        </w:rPr>
+      </w:pPr>
+      <w:r>
+        <w:rPr>
+          <w:rFonts w:ascii="Palatino Linotype" w:hAnsi="Palatino Linotype"/>
+          <w:sz w:val="24"/>
+          <w:szCs w:val="24"/>
+        </w:rPr>
+        <w:t>git blame &lt;file&gt;</w:t>
+      </w:r>
+    </w:p>
+    <w:p>
+      <w:pPr>
+        <w:rPr>
+          <w:rFonts w:ascii="Palatino Linotype" w:hAnsi="Palatino Linotype"/>
+          <w:sz w:val="24"/>
+          <w:szCs w:val="24"/>
+        </w:rPr>
+      </w:pPr>
+      <w:r>
+        <w:rPr>
+          <w:rFonts w:ascii="Segoe UI Emoji" w:hAnsi="Segoe UI Emoji" w:cs="Segoe UI Emoji"/>
+          <w:sz w:val="24"/>
+          <w:szCs w:val="24"/>
+        </w:rPr>
+        <w:t>✅</w:t>
+      </w:r>
+      <w:r>
+        <w:rPr>
+          <w:rFonts w:ascii="Palatino Linotype" w:hAnsi="Palatino Linotype"/>
+          <w:sz w:val="24"/>
+          <w:szCs w:val="24"/>
+        </w:rPr>
+        <w:t xml:space="preserve"> Show a specific commit:</w:t>
+      </w:r>
+    </w:p>
+    <w:p>
+      <w:pPr>
+        <w:rPr>
+          <w:rFonts w:ascii="Palatino Linotype" w:hAnsi="Palatino Linotype"/>
+          <w:sz w:val="24"/>
+          <w:szCs w:val="24"/>
+        </w:rPr>
+      </w:pPr>
+      <w:r>
+        <w:rPr>
+          <w:rFonts w:ascii="Palatino Linotype" w:hAnsi="Palatino Linotype"/>
+          <w:sz w:val="24"/>
+          <w:szCs w:val="24"/>
+        </w:rPr>
+        <w:t>git show &lt;commit&gt;</w:t>
+      </w:r>
+    </w:p>
+    <w:p>
+      <w:pPr>
+        <w:rPr>
+          <w:rFonts w:ascii="Palatino Linotype" w:hAnsi="Palatino Linotype"/>
+          <w:sz w:val="24"/>
+          <w:szCs w:val="24"/>
+        </w:rPr>
+      </w:pPr>
+      <w:r>
+        <w:rPr>
+          <w:rFonts w:ascii="Segoe UI Emoji" w:hAnsi="Segoe UI Emoji" w:cs="Segoe UI Emoji"/>
+          <w:sz w:val="24"/>
+          <w:szCs w:val="24"/>
+        </w:rPr>
+        <w:t>✅</w:t>
+      </w:r>
+      <w:r>
+        <w:rPr>
+          <w:rFonts w:ascii="Palatino Linotype" w:hAnsi="Palatino Linotype"/>
+          <w:sz w:val="24"/>
+          <w:szCs w:val="24"/>
+        </w:rPr>
+        <w:t xml:space="preserve"> Clean untracked files:</w:t>
+      </w:r>
+    </w:p>
+    <w:p>
+      <w:pPr>
+        <w:rPr>
+          <w:rFonts w:ascii="Palatino Linotype" w:hAnsi="Palatino Linotype"/>
+          <w:sz w:val="24"/>
+          <w:szCs w:val="24"/>
+        </w:rPr>
+      </w:pPr>
+      <w:r>
+        <w:rPr>
+          <w:rFonts w:ascii="Palatino Linotype" w:hAnsi="Palatino Linotype"/>
+          <w:sz w:val="24"/>
+          <w:szCs w:val="24"/>
+        </w:rPr>
+        <w:t>git clean -f</w:t>
+      </w:r>
+    </w:p>
+    <w:p>
+      <w:pPr>
+        <w:rPr>
+          <w:rFonts w:ascii="Palatino Linotype" w:hAnsi="Palatino Linotype"/>
+          <w:sz w:val="24"/>
+          <w:szCs w:val="24"/>
+        </w:rPr>
+      </w:pPr>
+    </w:p>
+    <w:p>
+      <w:pPr>
+        <w:rPr>
+          <w:rFonts w:ascii="Palatino Linotype" w:hAnsi="Palatino Linotype"/>
+          <w:sz w:val="24"/>
+          <w:szCs w:val="24"/>
+        </w:rPr>
+      </w:pPr>
     </w:p>
     <w:sectPr>
       <w:pgSz w:w="11906" w:h="16838"/>
@@ -620,7 +2862,6 @@
   <w:style w:type="character" w:default="1" w:styleId="DefaultParagraphFont">
     <w:name w:val="Default Paragraph Font"/>
     <w:uiPriority w:val="1"/>
-    <w:semiHidden/>
     <w:unhideWhenUsed/>
   </w:style>
   <w:style w:type="table" w:default="1" w:styleId="TableNormal">
@@ -934,6 +3175,29 @@
       <w:spacing w:val="5"/>
     </w:rPr>
   </w:style>
+  <w:style w:type="character" w:styleId="Hyperlink">
+    <w:name w:val="Hyperlink"/>
+    <w:basedOn w:val="DefaultParagraphFont"/>
+    <w:uiPriority w:val="99"/>
+    <w:unhideWhenUsed/>
+    <w:rsid w:val="006369B7"/>
+    <w:rPr>
+      <w:color w:val="0563C1" w:themeColor="hyperlink"/>
+      <w:u w:val="single"/>
+    </w:rPr>
+  </w:style>
+  <w:style w:type="character" w:styleId="UnresolvedMention">
+    <w:name w:val="Unresolved Mention"/>
+    <w:basedOn w:val="DefaultParagraphFont"/>
+    <w:uiPriority w:val="99"/>
+    <w:semiHidden/>
+    <w:unhideWhenUsed/>
+    <w:rsid w:val="006369B7"/>
+    <w:rPr>
+      <w:color w:val="605E5C"/>
+      <w:shd w:val="clear" w:color="auto" w:fill="E1DFDD"/>
+    </w:rPr>
+  </w:style>
 </w:styles>
 </file>
 
@@ -1230,4 +3494,16 @@
     </a:ext>
   </a:extLst>
 </a:theme>
+</file>
+
+<file path=customXml/item1.xml><?xml version="1.0" encoding="utf-8"?>
+<b:Sources xmlns:b="http://schemas.openxmlformats.org/officeDocument/2006/bibliography" xmlns="http://schemas.openxmlformats.org/officeDocument/2006/bibliography" SelectedStyle="\APASixthEditionOfficeOnline.xsl" StyleName="APA" Version="6"/>
+</file>
+
+<file path=customXml/itemProps1.xml><?xml version="1.0" encoding="utf-8"?>
+<ds:datastoreItem xmlns:ds="http://schemas.openxmlformats.org/officeDocument/2006/customXml" ds:itemID="{A7F4109D-5568-45B4-B5E0-2660AF5D65A7}">
+  <ds:schemaRefs>
+    <ds:schemaRef ds:uri="http://schemas.openxmlformats.org/officeDocument/2006/bibliography"/>
+  </ds:schemaRefs>
+</ds:datastoreItem>
 </file>
</xml_diff>